<commit_message>
adding excel sheet for q2
</commit_message>
<xml_diff>
--- a/courses/cs823/smx227-a2-writeup.docx
+++ b/courses/cs823/smx227-a2-writeup.docx
@@ -6463,6 +6463,7 @@
         <w:t>m = 29.63</w:t>
       </w:r>
     </w:p>
+    <w:p/>
     <w:p>
       <w:r>
         <w:rPr>
@@ -6592,7 +6593,13 @@
                 <w:rPr>
                   <w:rFonts w:ascii="Cambria Math" w:hAnsi="Cambria Math"/>
                 </w:rPr>
-                <m:t>0.675</m:t>
+                <m:t>0.</m:t>
+              </m:r>
+              <m:r>
+                <w:rPr>
+                  <w:rFonts w:ascii="Cambria Math" w:hAnsi="Cambria Math"/>
+                </w:rPr>
+                <m:t>45</m:t>
               </m:r>
             </m:e>
           </m:d>
@@ -6632,7 +6639,13 @@
                 <w:rPr>
                   <w:rFonts w:ascii="Cambria Math" w:hAnsi="Cambria Math"/>
                 </w:rPr>
-                <m:t>0.675</m:t>
+                <m:t>0.</m:t>
+              </m:r>
+              <m:r>
+                <w:rPr>
+                  <w:rFonts w:ascii="Cambria Math" w:hAnsi="Cambria Math"/>
+                </w:rPr>
+                <m:t>45</m:t>
               </m:r>
             </m:e>
           </m:d>
@@ -6642,12 +6655,21 @@
     <w:p/>
     <w:p>
       <w:r>
-        <w:t>m = max[29.63, 1.019]</w:t>
-      </w:r>
-    </w:p>
-    <w:p>
-      <w:r>
-        <w:t>m = 29.63</w:t>
+        <w:t>m = max[</w:t>
+      </w:r>
+      <w:r>
+        <w:t>44.44</w:t>
+      </w:r>
+      <w:r>
+        <w:t>, 1.019]</w:t>
+      </w:r>
+    </w:p>
+    <w:p>
+      <w:r>
+        <w:t xml:space="preserve">m = </w:t>
+      </w:r>
+      <w:r>
+        <w:t>44.44</w:t>
       </w:r>
     </w:p>
     <w:p/>
@@ -7017,6 +7039,41 @@
           <w:b/>
         </w:rPr>
       </w:pPr>
+    </w:p>
+    <w:p>
+      <w:pPr>
+        <w:rPr>
+          <w:b/>
+        </w:rPr>
+      </w:pPr>
+    </w:p>
+    <w:p>
+      <w:pPr>
+        <w:rPr>
+          <w:b/>
+        </w:rPr>
+      </w:pPr>
+    </w:p>
+    <w:p>
+      <w:pPr>
+        <w:rPr>
+          <w:b/>
+        </w:rPr>
+      </w:pPr>
+    </w:p>
+    <w:p>
+      <w:pPr>
+        <w:rPr>
+          <w:b/>
+        </w:rPr>
+      </w:pPr>
+    </w:p>
+    <w:p>
+      <w:pPr>
+        <w:rPr>
+          <w:b/>
+        </w:rPr>
+      </w:pPr>
       <w:r>
         <w:rPr>
           <w:b/>
@@ -7605,10 +7662,7 @@
         <w:t>Part 3a)</w:t>
       </w:r>
     </w:p>
-    <w:p/>
-    <w:p>
-      <w:bookmarkStart w:id="0" w:name="_GoBack"/>
-      <w:bookmarkEnd w:id="0"/>
+    <w:p>
       <w:r>
         <w:t>D</w:t>
       </w:r>
@@ -7616,12 +7670,27 @@
         <w:rPr>
           <w:vertAlign w:val="subscript"/>
         </w:rPr>
+        <w:t>sum</w:t>
+      </w:r>
+      <w:r>
+        <w:t xml:space="preserve"> = 12</w:t>
+      </w:r>
+    </w:p>
+    <w:p>
+      <w:r>
+        <w:t>D</w:t>
+      </w:r>
+      <w:r>
+        <w:rPr>
+          <w:vertAlign w:val="subscript"/>
+        </w:rPr>
         <w:t>max</w:t>
       </w:r>
       <w:r>
         <w:t xml:space="preserve"> = 5</w:t>
       </w:r>
     </w:p>
+    <w:p/>
     <w:p>
       <w:pPr>
         <w:rPr>
@@ -8062,6 +8131,8 @@
           <w:u w:val="single"/>
         </w:rPr>
       </w:pPr>
+      <w:bookmarkStart w:id="0" w:name="_GoBack"/>
+      <w:bookmarkEnd w:id="0"/>
       <w:r>
         <w:rPr>
           <w:b/>
@@ -8491,7 +8562,6 @@
     </w:p>
     <w:p/>
     <w:p/>
-    <w:p/>
     <w:p>
       <w:pPr>
         <w:rPr>
@@ -9366,7 +9436,2229 @@
         </m:oMath>
       </m:oMathPara>
     </w:p>
-    <w:p/>
+    <w:p>
+      <w:pPr>
+        <w:rPr>
+          <w:b/>
+        </w:rPr>
+      </w:pPr>
+      <w:r>
+        <w:rPr>
+          <w:b/>
+        </w:rPr>
+        <w:t>Part 3b)</w:t>
+      </w:r>
+    </w:p>
+    <w:p/>
+    <w:p>
+      <w:r>
+        <w:t>BJB Bounds Formulas:</w:t>
+      </w:r>
+    </w:p>
+    <w:p>
+      <w:pPr>
+        <w:rPr>
+          <w:b/>
+        </w:rPr>
+      </w:pPr>
+    </w:p>
+    <w:p>
+      <m:oMathPara>
+        <m:oMathParaPr>
+          <m:jc m:val="left"/>
+        </m:oMathParaPr>
+        <m:oMath>
+          <m:f>
+            <m:fPr>
+              <m:ctrlPr>
+                <w:rPr>
+                  <w:rFonts w:ascii="Cambria Math" w:hAnsi="Cambria Math"/>
+                  <w:i/>
+                </w:rPr>
+              </m:ctrlPr>
+            </m:fPr>
+            <m:num>
+              <m:r>
+                <w:rPr>
+                  <w:rFonts w:ascii="Cambria Math" w:hAnsi="Cambria Math"/>
+                </w:rPr>
+                <m:t>m</m:t>
+              </m:r>
+            </m:num>
+            <m:den>
+              <m:r>
+                <w:rPr>
+                  <w:rFonts w:ascii="Cambria Math" w:hAnsi="Cambria Math"/>
+                </w:rPr>
+                <m:t>m+k-1</m:t>
+              </m:r>
+            </m:den>
+          </m:f>
+          <m:r>
+            <w:rPr>
+              <w:rFonts w:ascii="Cambria Math" w:hAnsi="Cambria Math"/>
+            </w:rPr>
+            <m:t>*</m:t>
+          </m:r>
+          <m:f>
+            <m:fPr>
+              <m:ctrlPr>
+                <w:rPr>
+                  <w:rFonts w:ascii="Cambria Math" w:hAnsi="Cambria Math"/>
+                  <w:i/>
+                </w:rPr>
+              </m:ctrlPr>
+            </m:fPr>
+            <m:num>
+              <m:r>
+                <w:rPr>
+                  <w:rFonts w:ascii="Cambria Math" w:hAnsi="Cambria Math"/>
+                </w:rPr>
+                <m:t>1</m:t>
+              </m:r>
+            </m:num>
+            <m:den>
+              <m:sSub>
+                <m:sSubPr>
+                  <m:ctrlPr>
+                    <w:rPr>
+                      <w:rFonts w:ascii="Cambria Math" w:hAnsi="Cambria Math"/>
+                      <w:i/>
+                    </w:rPr>
+                  </m:ctrlPr>
+                </m:sSubPr>
+                <m:e>
+                  <m:r>
+                    <w:rPr>
+                      <w:rFonts w:ascii="Cambria Math" w:hAnsi="Cambria Math"/>
+                    </w:rPr>
+                    <m:t>D</m:t>
+                  </m:r>
+                </m:e>
+                <m:sub>
+                  <m:r>
+                    <w:rPr>
+                      <w:rFonts w:ascii="Cambria Math" w:hAnsi="Cambria Math"/>
+                    </w:rPr>
+                    <m:t>max</m:t>
+                  </m:r>
+                </m:sub>
+              </m:sSub>
+            </m:den>
+          </m:f>
+          <m:r>
+            <w:rPr>
+              <w:rFonts w:ascii="Cambria Math" w:hAnsi="Cambria Math"/>
+            </w:rPr>
+            <m:t>≤X</m:t>
+          </m:r>
+          <m:d>
+            <m:dPr>
+              <m:ctrlPr>
+                <w:rPr>
+                  <w:rFonts w:ascii="Cambria Math" w:hAnsi="Cambria Math"/>
+                  <w:i/>
+                </w:rPr>
+              </m:ctrlPr>
+            </m:dPr>
+            <m:e>
+              <m:r>
+                <w:rPr>
+                  <w:rFonts w:ascii="Cambria Math" w:hAnsi="Cambria Math"/>
+                </w:rPr>
+                <m:t>m</m:t>
+              </m:r>
+            </m:e>
+          </m:d>
+          <m:r>
+            <w:rPr>
+              <w:rFonts w:ascii="Cambria Math" w:hAnsi="Cambria Math"/>
+            </w:rPr>
+            <m:t xml:space="preserve">≤  </m:t>
+          </m:r>
+          <m:f>
+            <m:fPr>
+              <m:ctrlPr>
+                <w:rPr>
+                  <w:rFonts w:ascii="Cambria Math" w:hAnsi="Cambria Math"/>
+                  <w:i/>
+                </w:rPr>
+              </m:ctrlPr>
+            </m:fPr>
+            <m:num>
+              <m:r>
+                <w:rPr>
+                  <w:rFonts w:ascii="Cambria Math" w:hAnsi="Cambria Math"/>
+                </w:rPr>
+                <m:t>m</m:t>
+              </m:r>
+            </m:num>
+            <m:den>
+              <m:r>
+                <w:rPr>
+                  <w:rFonts w:ascii="Cambria Math" w:hAnsi="Cambria Math"/>
+                </w:rPr>
+                <m:t>m+k-1</m:t>
+              </m:r>
+            </m:den>
+          </m:f>
+          <m:r>
+            <w:rPr>
+              <w:rFonts w:ascii="Cambria Math" w:hAnsi="Cambria Math"/>
+            </w:rPr>
+            <m:t>*</m:t>
+          </m:r>
+          <m:f>
+            <m:fPr>
+              <m:ctrlPr>
+                <w:rPr>
+                  <w:rFonts w:ascii="Cambria Math" w:hAnsi="Cambria Math"/>
+                  <w:i/>
+                </w:rPr>
+              </m:ctrlPr>
+            </m:fPr>
+            <m:num>
+              <m:r>
+                <w:rPr>
+                  <w:rFonts w:ascii="Cambria Math" w:hAnsi="Cambria Math"/>
+                </w:rPr>
+                <m:t>1</m:t>
+              </m:r>
+            </m:num>
+            <m:den>
+              <m:sSub>
+                <m:sSubPr>
+                  <m:ctrlPr>
+                    <w:rPr>
+                      <w:rFonts w:ascii="Cambria Math" w:hAnsi="Cambria Math"/>
+                      <w:i/>
+                    </w:rPr>
+                  </m:ctrlPr>
+                </m:sSubPr>
+                <m:e>
+                  <m:r>
+                    <w:rPr>
+                      <w:rFonts w:ascii="Cambria Math" w:hAnsi="Cambria Math"/>
+                    </w:rPr>
+                    <m:t>D</m:t>
+                  </m:r>
+                </m:e>
+                <m:sub>
+                  <m:r>
+                    <w:rPr>
+                      <w:rFonts w:ascii="Cambria Math" w:hAnsi="Cambria Math"/>
+                    </w:rPr>
+                    <m:t>avg</m:t>
+                  </m:r>
+                </m:sub>
+              </m:sSub>
+            </m:den>
+          </m:f>
+        </m:oMath>
+      </m:oMathPara>
+    </w:p>
+    <w:p/>
+    <w:p/>
+    <w:p>
+      <w:pPr>
+        <w:rPr>
+          <w:b/>
+          <w:u w:val="single"/>
+        </w:rPr>
+      </w:pPr>
+      <w:r>
+        <w:rPr>
+          <w:b/>
+          <w:u w:val="single"/>
+        </w:rPr>
+        <w:t>m = 5</w:t>
+      </w:r>
+    </w:p>
+    <w:p>
+      <w:pPr>
+        <w:rPr>
+          <w:u w:val="single"/>
+        </w:rPr>
+      </w:pPr>
+    </w:p>
+    <w:p>
+      <m:oMathPara>
+        <m:oMathParaPr>
+          <m:jc m:val="left"/>
+        </m:oMathParaPr>
+        <m:oMath>
+          <m:f>
+            <m:fPr>
+              <m:ctrlPr>
+                <w:rPr>
+                  <w:rFonts w:ascii="Cambria Math" w:hAnsi="Cambria Math"/>
+                  <w:i/>
+                </w:rPr>
+              </m:ctrlPr>
+            </m:fPr>
+            <m:num>
+              <m:r>
+                <w:rPr>
+                  <w:rFonts w:ascii="Cambria Math" w:hAnsi="Cambria Math"/>
+                </w:rPr>
+                <m:t>5</m:t>
+              </m:r>
+            </m:num>
+            <m:den>
+              <m:r>
+                <w:rPr>
+                  <w:rFonts w:ascii="Cambria Math" w:hAnsi="Cambria Math"/>
+                </w:rPr>
+                <m:t>5+3-1</m:t>
+              </m:r>
+            </m:den>
+          </m:f>
+          <m:r>
+            <w:rPr>
+              <w:rFonts w:ascii="Cambria Math" w:hAnsi="Cambria Math"/>
+            </w:rPr>
+            <m:t>*</m:t>
+          </m:r>
+          <m:f>
+            <m:fPr>
+              <m:ctrlPr>
+                <w:rPr>
+                  <w:rFonts w:ascii="Cambria Math" w:hAnsi="Cambria Math"/>
+                  <w:i/>
+                </w:rPr>
+              </m:ctrlPr>
+            </m:fPr>
+            <m:num>
+              <m:r>
+                <w:rPr>
+                  <w:rFonts w:ascii="Cambria Math" w:hAnsi="Cambria Math"/>
+                </w:rPr>
+                <m:t>1</m:t>
+              </m:r>
+            </m:num>
+            <m:den>
+              <m:r>
+                <w:rPr>
+                  <w:rFonts w:ascii="Cambria Math" w:hAnsi="Cambria Math"/>
+                </w:rPr>
+                <m:t>5</m:t>
+              </m:r>
+            </m:den>
+          </m:f>
+          <m:r>
+            <w:rPr>
+              <w:rFonts w:ascii="Cambria Math" w:hAnsi="Cambria Math"/>
+            </w:rPr>
+            <m:t>≤X</m:t>
+          </m:r>
+          <m:d>
+            <m:dPr>
+              <m:ctrlPr>
+                <w:rPr>
+                  <w:rFonts w:ascii="Cambria Math" w:hAnsi="Cambria Math"/>
+                  <w:i/>
+                </w:rPr>
+              </m:ctrlPr>
+            </m:dPr>
+            <m:e>
+              <m:r>
+                <w:rPr>
+                  <w:rFonts w:ascii="Cambria Math" w:hAnsi="Cambria Math"/>
+                </w:rPr>
+                <m:t>5</m:t>
+              </m:r>
+            </m:e>
+          </m:d>
+          <m:r>
+            <w:rPr>
+              <w:rFonts w:ascii="Cambria Math" w:hAnsi="Cambria Math"/>
+            </w:rPr>
+            <m:t xml:space="preserve">≤  </m:t>
+          </m:r>
+          <m:f>
+            <m:fPr>
+              <m:ctrlPr>
+                <w:rPr>
+                  <w:rFonts w:ascii="Cambria Math" w:hAnsi="Cambria Math"/>
+                  <w:i/>
+                </w:rPr>
+              </m:ctrlPr>
+            </m:fPr>
+            <m:num>
+              <m:r>
+                <w:rPr>
+                  <w:rFonts w:ascii="Cambria Math" w:hAnsi="Cambria Math"/>
+                </w:rPr>
+                <m:t>5</m:t>
+              </m:r>
+            </m:num>
+            <m:den>
+              <m:r>
+                <w:rPr>
+                  <w:rFonts w:ascii="Cambria Math" w:hAnsi="Cambria Math"/>
+                </w:rPr>
+                <m:t>5+3-1</m:t>
+              </m:r>
+            </m:den>
+          </m:f>
+          <m:r>
+            <w:rPr>
+              <w:rFonts w:ascii="Cambria Math" w:hAnsi="Cambria Math"/>
+            </w:rPr>
+            <m:t>*</m:t>
+          </m:r>
+          <m:f>
+            <m:fPr>
+              <m:ctrlPr>
+                <w:rPr>
+                  <w:rFonts w:ascii="Cambria Math" w:hAnsi="Cambria Math"/>
+                  <w:i/>
+                </w:rPr>
+              </m:ctrlPr>
+            </m:fPr>
+            <m:num>
+              <m:r>
+                <w:rPr>
+                  <w:rFonts w:ascii="Cambria Math" w:hAnsi="Cambria Math"/>
+                </w:rPr>
+                <m:t>1</m:t>
+              </m:r>
+            </m:num>
+            <m:den>
+              <m:r>
+                <w:rPr>
+                  <w:rFonts w:ascii="Cambria Math" w:hAnsi="Cambria Math"/>
+                </w:rPr>
+                <m:t>4</m:t>
+              </m:r>
+            </m:den>
+          </m:f>
+        </m:oMath>
+      </m:oMathPara>
+    </w:p>
+    <w:p/>
+    <w:p>
+      <m:oMathPara>
+        <m:oMathParaPr>
+          <m:jc m:val="left"/>
+        </m:oMathParaPr>
+        <m:oMath>
+          <m:f>
+            <m:fPr>
+              <m:ctrlPr>
+                <w:rPr>
+                  <w:rFonts w:ascii="Cambria Math" w:hAnsi="Cambria Math"/>
+                  <w:i/>
+                </w:rPr>
+              </m:ctrlPr>
+            </m:fPr>
+            <m:num>
+              <m:r>
+                <w:rPr>
+                  <w:rFonts w:ascii="Cambria Math" w:hAnsi="Cambria Math"/>
+                </w:rPr>
+                <m:t>5</m:t>
+              </m:r>
+            </m:num>
+            <m:den>
+              <m:r>
+                <w:rPr>
+                  <w:rFonts w:ascii="Cambria Math" w:hAnsi="Cambria Math"/>
+                </w:rPr>
+                <m:t>7</m:t>
+              </m:r>
+            </m:den>
+          </m:f>
+          <m:r>
+            <w:rPr>
+              <w:rFonts w:ascii="Cambria Math" w:hAnsi="Cambria Math"/>
+            </w:rPr>
+            <m:t>*</m:t>
+          </m:r>
+          <m:f>
+            <m:fPr>
+              <m:ctrlPr>
+                <w:rPr>
+                  <w:rFonts w:ascii="Cambria Math" w:hAnsi="Cambria Math"/>
+                  <w:i/>
+                </w:rPr>
+              </m:ctrlPr>
+            </m:fPr>
+            <m:num>
+              <m:r>
+                <w:rPr>
+                  <w:rFonts w:ascii="Cambria Math" w:hAnsi="Cambria Math"/>
+                </w:rPr>
+                <m:t>1</m:t>
+              </m:r>
+            </m:num>
+            <m:den>
+              <m:r>
+                <w:rPr>
+                  <w:rFonts w:ascii="Cambria Math" w:hAnsi="Cambria Math"/>
+                </w:rPr>
+                <m:t>5</m:t>
+              </m:r>
+            </m:den>
+          </m:f>
+          <m:r>
+            <w:rPr>
+              <w:rFonts w:ascii="Cambria Math" w:hAnsi="Cambria Math"/>
+            </w:rPr>
+            <m:t>≤X</m:t>
+          </m:r>
+          <m:d>
+            <m:dPr>
+              <m:ctrlPr>
+                <w:rPr>
+                  <w:rFonts w:ascii="Cambria Math" w:hAnsi="Cambria Math"/>
+                  <w:i/>
+                </w:rPr>
+              </m:ctrlPr>
+            </m:dPr>
+            <m:e>
+              <m:r>
+                <w:rPr>
+                  <w:rFonts w:ascii="Cambria Math" w:hAnsi="Cambria Math"/>
+                </w:rPr>
+                <m:t>5</m:t>
+              </m:r>
+            </m:e>
+          </m:d>
+          <m:r>
+            <w:rPr>
+              <w:rFonts w:ascii="Cambria Math" w:hAnsi="Cambria Math"/>
+            </w:rPr>
+            <m:t xml:space="preserve">≤  </m:t>
+          </m:r>
+          <m:f>
+            <m:fPr>
+              <m:ctrlPr>
+                <w:rPr>
+                  <w:rFonts w:ascii="Cambria Math" w:hAnsi="Cambria Math"/>
+                  <w:i/>
+                </w:rPr>
+              </m:ctrlPr>
+            </m:fPr>
+            <m:num>
+              <m:r>
+                <w:rPr>
+                  <w:rFonts w:ascii="Cambria Math" w:hAnsi="Cambria Math"/>
+                </w:rPr>
+                <m:t>5</m:t>
+              </m:r>
+            </m:num>
+            <m:den>
+              <m:r>
+                <w:rPr>
+                  <w:rFonts w:ascii="Cambria Math" w:hAnsi="Cambria Math"/>
+                </w:rPr>
+                <m:t>7</m:t>
+              </m:r>
+            </m:den>
+          </m:f>
+          <m:r>
+            <w:rPr>
+              <w:rFonts w:ascii="Cambria Math" w:hAnsi="Cambria Math"/>
+            </w:rPr>
+            <m:t>*</m:t>
+          </m:r>
+          <m:f>
+            <m:fPr>
+              <m:ctrlPr>
+                <w:rPr>
+                  <w:rFonts w:ascii="Cambria Math" w:hAnsi="Cambria Math"/>
+                  <w:i/>
+                </w:rPr>
+              </m:ctrlPr>
+            </m:fPr>
+            <m:num>
+              <m:r>
+                <w:rPr>
+                  <w:rFonts w:ascii="Cambria Math" w:hAnsi="Cambria Math"/>
+                </w:rPr>
+                <m:t>1</m:t>
+              </m:r>
+            </m:num>
+            <m:den>
+              <m:r>
+                <w:rPr>
+                  <w:rFonts w:ascii="Cambria Math" w:hAnsi="Cambria Math"/>
+                </w:rPr>
+                <m:t>4</m:t>
+              </m:r>
+            </m:den>
+          </m:f>
+        </m:oMath>
+      </m:oMathPara>
+    </w:p>
+    <w:p/>
+    <w:p>
+      <m:oMathPara>
+        <m:oMathParaPr>
+          <m:jc m:val="left"/>
+        </m:oMathParaPr>
+        <m:oMath>
+          <m:f>
+            <m:fPr>
+              <m:ctrlPr>
+                <w:rPr>
+                  <w:rFonts w:ascii="Cambria Math" w:hAnsi="Cambria Math"/>
+                  <w:i/>
+                </w:rPr>
+              </m:ctrlPr>
+            </m:fPr>
+            <m:num>
+              <m:r>
+                <w:rPr>
+                  <w:rFonts w:ascii="Cambria Math" w:hAnsi="Cambria Math"/>
+                </w:rPr>
+                <m:t>1</m:t>
+              </m:r>
+            </m:num>
+            <m:den>
+              <m:r>
+                <w:rPr>
+                  <w:rFonts w:ascii="Cambria Math" w:hAnsi="Cambria Math"/>
+                </w:rPr>
+                <m:t>7</m:t>
+              </m:r>
+            </m:den>
+          </m:f>
+          <m:r>
+            <w:rPr>
+              <w:rFonts w:ascii="Cambria Math" w:hAnsi="Cambria Math"/>
+            </w:rPr>
+            <m:t>≤X</m:t>
+          </m:r>
+          <m:d>
+            <m:dPr>
+              <m:ctrlPr>
+                <w:rPr>
+                  <w:rFonts w:ascii="Cambria Math" w:hAnsi="Cambria Math"/>
+                  <w:i/>
+                </w:rPr>
+              </m:ctrlPr>
+            </m:dPr>
+            <m:e>
+              <m:r>
+                <w:rPr>
+                  <w:rFonts w:ascii="Cambria Math" w:hAnsi="Cambria Math"/>
+                </w:rPr>
+                <m:t>5</m:t>
+              </m:r>
+            </m:e>
+          </m:d>
+          <m:r>
+            <w:rPr>
+              <w:rFonts w:ascii="Cambria Math" w:hAnsi="Cambria Math"/>
+            </w:rPr>
+            <m:t xml:space="preserve">≤  </m:t>
+          </m:r>
+          <m:f>
+            <m:fPr>
+              <m:ctrlPr>
+                <w:rPr>
+                  <w:rFonts w:ascii="Cambria Math" w:hAnsi="Cambria Math"/>
+                  <w:i/>
+                </w:rPr>
+              </m:ctrlPr>
+            </m:fPr>
+            <m:num>
+              <m:r>
+                <w:rPr>
+                  <w:rFonts w:ascii="Cambria Math" w:hAnsi="Cambria Math"/>
+                </w:rPr>
+                <m:t>5</m:t>
+              </m:r>
+            </m:num>
+            <m:den>
+              <m:r>
+                <w:rPr>
+                  <w:rFonts w:ascii="Cambria Math" w:hAnsi="Cambria Math"/>
+                </w:rPr>
+                <m:t>28</m:t>
+              </m:r>
+            </m:den>
+          </m:f>
+        </m:oMath>
+      </m:oMathPara>
+    </w:p>
+    <w:p/>
+    <w:p/>
+    <w:p>
+      <w:r>
+        <w:t>(5 + 3 – 1) * D</w:t>
+      </w:r>
+      <w:r>
+        <w:rPr>
+          <w:vertAlign w:val="subscript"/>
+        </w:rPr>
+        <w:t>avg</w:t>
+      </w:r>
+      <w:r>
+        <w:t xml:space="preserve"> </w:t>
+      </w:r>
+      <m:oMath>
+        <m:r>
+          <w:rPr>
+            <w:rFonts w:ascii="Cambria Math" w:hAnsi="Cambria Math"/>
+          </w:rPr>
+          <m:t>≤R≤</m:t>
+        </m:r>
+      </m:oMath>
+      <w:r>
+        <w:t xml:space="preserve"> (5 + 3 – 1) * D</w:t>
+      </w:r>
+      <w:r>
+        <w:rPr>
+          <w:vertAlign w:val="subscript"/>
+        </w:rPr>
+        <w:t>max</w:t>
+      </w:r>
+    </w:p>
+    <w:p/>
+    <w:p>
+      <w:r>
+        <w:t>7</w:t>
+      </w:r>
+      <w:r>
+        <w:t xml:space="preserve"> </w:t>
+      </w:r>
+      <w:r>
+        <w:t xml:space="preserve">* 4 </w:t>
+      </w:r>
+      <m:oMath>
+        <m:r>
+          <w:rPr>
+            <w:rFonts w:ascii="Cambria Math" w:hAnsi="Cambria Math"/>
+          </w:rPr>
+          <m:t>≤R≤</m:t>
+        </m:r>
+      </m:oMath>
+      <w:r>
+        <w:t xml:space="preserve"> 7 * 5</w:t>
+      </w:r>
+    </w:p>
+    <w:p/>
+    <w:p>
+      <w:r>
+        <w:t xml:space="preserve">28 </w:t>
+      </w:r>
+      <m:oMath>
+        <m:r>
+          <w:rPr>
+            <w:rFonts w:ascii="Cambria Math" w:hAnsi="Cambria Math"/>
+          </w:rPr>
+          <m:t>≤R≤</m:t>
+        </m:r>
+      </m:oMath>
+      <w:r>
+        <w:t xml:space="preserve"> 35</w:t>
+      </w:r>
+    </w:p>
+    <w:p/>
+    <w:p/>
+    <w:p>
+      <w:pPr>
+        <w:rPr>
+          <w:b/>
+          <w:u w:val="single"/>
+        </w:rPr>
+      </w:pPr>
+      <w:r>
+        <w:rPr>
+          <w:b/>
+          <w:u w:val="single"/>
+        </w:rPr>
+        <w:t>m = 10</w:t>
+      </w:r>
+    </w:p>
+    <w:p>
+      <w:pPr>
+        <w:rPr>
+          <w:u w:val="single"/>
+        </w:rPr>
+      </w:pPr>
+    </w:p>
+    <w:p>
+      <m:oMathPara>
+        <m:oMathParaPr>
+          <m:jc m:val="left"/>
+        </m:oMathParaPr>
+        <m:oMath>
+          <m:f>
+            <m:fPr>
+              <m:ctrlPr>
+                <w:rPr>
+                  <w:rFonts w:ascii="Cambria Math" w:hAnsi="Cambria Math"/>
+                  <w:i/>
+                </w:rPr>
+              </m:ctrlPr>
+            </m:fPr>
+            <m:num>
+              <m:r>
+                <w:rPr>
+                  <w:rFonts w:ascii="Cambria Math" w:hAnsi="Cambria Math"/>
+                </w:rPr>
+                <m:t>10</m:t>
+              </m:r>
+            </m:num>
+            <m:den>
+              <m:r>
+                <w:rPr>
+                  <w:rFonts w:ascii="Cambria Math" w:hAnsi="Cambria Math"/>
+                </w:rPr>
+                <m:t>10+3-1</m:t>
+              </m:r>
+            </m:den>
+          </m:f>
+          <m:r>
+            <w:rPr>
+              <w:rFonts w:ascii="Cambria Math" w:hAnsi="Cambria Math"/>
+            </w:rPr>
+            <m:t>*</m:t>
+          </m:r>
+          <m:f>
+            <m:fPr>
+              <m:ctrlPr>
+                <w:rPr>
+                  <w:rFonts w:ascii="Cambria Math" w:hAnsi="Cambria Math"/>
+                  <w:i/>
+                </w:rPr>
+              </m:ctrlPr>
+            </m:fPr>
+            <m:num>
+              <m:r>
+                <w:rPr>
+                  <w:rFonts w:ascii="Cambria Math" w:hAnsi="Cambria Math"/>
+                </w:rPr>
+                <m:t>1</m:t>
+              </m:r>
+            </m:num>
+            <m:den>
+              <m:r>
+                <w:rPr>
+                  <w:rFonts w:ascii="Cambria Math" w:hAnsi="Cambria Math"/>
+                </w:rPr>
+                <m:t>5</m:t>
+              </m:r>
+            </m:den>
+          </m:f>
+          <m:r>
+            <w:rPr>
+              <w:rFonts w:ascii="Cambria Math" w:hAnsi="Cambria Math"/>
+            </w:rPr>
+            <m:t>≤X</m:t>
+          </m:r>
+          <m:d>
+            <m:dPr>
+              <m:ctrlPr>
+                <w:rPr>
+                  <w:rFonts w:ascii="Cambria Math" w:hAnsi="Cambria Math"/>
+                  <w:i/>
+                </w:rPr>
+              </m:ctrlPr>
+            </m:dPr>
+            <m:e>
+              <m:r>
+                <w:rPr>
+                  <w:rFonts w:ascii="Cambria Math" w:hAnsi="Cambria Math"/>
+                </w:rPr>
+                <m:t>10</m:t>
+              </m:r>
+            </m:e>
+          </m:d>
+          <m:r>
+            <w:rPr>
+              <w:rFonts w:ascii="Cambria Math" w:hAnsi="Cambria Math"/>
+            </w:rPr>
+            <m:t xml:space="preserve">≤  </m:t>
+          </m:r>
+          <m:f>
+            <m:fPr>
+              <m:ctrlPr>
+                <w:rPr>
+                  <w:rFonts w:ascii="Cambria Math" w:hAnsi="Cambria Math"/>
+                  <w:i/>
+                </w:rPr>
+              </m:ctrlPr>
+            </m:fPr>
+            <m:num>
+              <m:r>
+                <w:rPr>
+                  <w:rFonts w:ascii="Cambria Math" w:hAnsi="Cambria Math"/>
+                </w:rPr>
+                <m:t>10</m:t>
+              </m:r>
+            </m:num>
+            <m:den>
+              <m:r>
+                <w:rPr>
+                  <w:rFonts w:ascii="Cambria Math" w:hAnsi="Cambria Math"/>
+                </w:rPr>
+                <m:t>10+3-1</m:t>
+              </m:r>
+            </m:den>
+          </m:f>
+          <m:r>
+            <w:rPr>
+              <w:rFonts w:ascii="Cambria Math" w:hAnsi="Cambria Math"/>
+            </w:rPr>
+            <m:t>*</m:t>
+          </m:r>
+          <m:f>
+            <m:fPr>
+              <m:ctrlPr>
+                <w:rPr>
+                  <w:rFonts w:ascii="Cambria Math" w:hAnsi="Cambria Math"/>
+                  <w:i/>
+                </w:rPr>
+              </m:ctrlPr>
+            </m:fPr>
+            <m:num>
+              <m:r>
+                <w:rPr>
+                  <w:rFonts w:ascii="Cambria Math" w:hAnsi="Cambria Math"/>
+                </w:rPr>
+                <m:t>1</m:t>
+              </m:r>
+            </m:num>
+            <m:den>
+              <m:r>
+                <w:rPr>
+                  <w:rFonts w:ascii="Cambria Math" w:hAnsi="Cambria Math"/>
+                </w:rPr>
+                <m:t>4</m:t>
+              </m:r>
+            </m:den>
+          </m:f>
+        </m:oMath>
+      </m:oMathPara>
+    </w:p>
+    <w:p/>
+    <w:p>
+      <m:oMathPara>
+        <m:oMathParaPr>
+          <m:jc m:val="left"/>
+        </m:oMathParaPr>
+        <m:oMath>
+          <m:f>
+            <m:fPr>
+              <m:ctrlPr>
+                <w:rPr>
+                  <w:rFonts w:ascii="Cambria Math" w:hAnsi="Cambria Math"/>
+                  <w:i/>
+                </w:rPr>
+              </m:ctrlPr>
+            </m:fPr>
+            <m:num>
+              <m:r>
+                <w:rPr>
+                  <w:rFonts w:ascii="Cambria Math" w:hAnsi="Cambria Math"/>
+                </w:rPr>
+                <m:t>5</m:t>
+              </m:r>
+            </m:num>
+            <m:den>
+              <m:r>
+                <w:rPr>
+                  <w:rFonts w:ascii="Cambria Math" w:hAnsi="Cambria Math"/>
+                </w:rPr>
+                <m:t>6</m:t>
+              </m:r>
+            </m:den>
+          </m:f>
+          <m:r>
+            <w:rPr>
+              <w:rFonts w:ascii="Cambria Math" w:hAnsi="Cambria Math"/>
+            </w:rPr>
+            <m:t>*</m:t>
+          </m:r>
+          <m:f>
+            <m:fPr>
+              <m:ctrlPr>
+                <w:rPr>
+                  <w:rFonts w:ascii="Cambria Math" w:hAnsi="Cambria Math"/>
+                  <w:i/>
+                </w:rPr>
+              </m:ctrlPr>
+            </m:fPr>
+            <m:num>
+              <m:r>
+                <w:rPr>
+                  <w:rFonts w:ascii="Cambria Math" w:hAnsi="Cambria Math"/>
+                </w:rPr>
+                <m:t>1</m:t>
+              </m:r>
+            </m:num>
+            <m:den>
+              <m:r>
+                <w:rPr>
+                  <w:rFonts w:ascii="Cambria Math" w:hAnsi="Cambria Math"/>
+                </w:rPr>
+                <m:t>5</m:t>
+              </m:r>
+            </m:den>
+          </m:f>
+          <m:r>
+            <w:rPr>
+              <w:rFonts w:ascii="Cambria Math" w:hAnsi="Cambria Math"/>
+            </w:rPr>
+            <m:t>≤X</m:t>
+          </m:r>
+          <m:d>
+            <m:dPr>
+              <m:ctrlPr>
+                <w:rPr>
+                  <w:rFonts w:ascii="Cambria Math" w:hAnsi="Cambria Math"/>
+                  <w:i/>
+                </w:rPr>
+              </m:ctrlPr>
+            </m:dPr>
+            <m:e>
+              <m:r>
+                <w:rPr>
+                  <w:rFonts w:ascii="Cambria Math" w:hAnsi="Cambria Math"/>
+                </w:rPr>
+                <m:t>10</m:t>
+              </m:r>
+            </m:e>
+          </m:d>
+          <m:r>
+            <w:rPr>
+              <w:rFonts w:ascii="Cambria Math" w:hAnsi="Cambria Math"/>
+            </w:rPr>
+            <m:t xml:space="preserve">≤  </m:t>
+          </m:r>
+          <m:f>
+            <m:fPr>
+              <m:ctrlPr>
+                <w:rPr>
+                  <w:rFonts w:ascii="Cambria Math" w:hAnsi="Cambria Math"/>
+                  <w:i/>
+                </w:rPr>
+              </m:ctrlPr>
+            </m:fPr>
+            <m:num>
+              <m:r>
+                <w:rPr>
+                  <w:rFonts w:ascii="Cambria Math" w:hAnsi="Cambria Math"/>
+                </w:rPr>
+                <m:t>5</m:t>
+              </m:r>
+            </m:num>
+            <m:den>
+              <m:r>
+                <w:rPr>
+                  <w:rFonts w:ascii="Cambria Math" w:hAnsi="Cambria Math"/>
+                </w:rPr>
+                <m:t>6</m:t>
+              </m:r>
+            </m:den>
+          </m:f>
+          <m:r>
+            <w:rPr>
+              <w:rFonts w:ascii="Cambria Math" w:hAnsi="Cambria Math"/>
+            </w:rPr>
+            <m:t>*</m:t>
+          </m:r>
+          <m:f>
+            <m:fPr>
+              <m:ctrlPr>
+                <w:rPr>
+                  <w:rFonts w:ascii="Cambria Math" w:hAnsi="Cambria Math"/>
+                  <w:i/>
+                </w:rPr>
+              </m:ctrlPr>
+            </m:fPr>
+            <m:num>
+              <m:r>
+                <w:rPr>
+                  <w:rFonts w:ascii="Cambria Math" w:hAnsi="Cambria Math"/>
+                </w:rPr>
+                <m:t>1</m:t>
+              </m:r>
+            </m:num>
+            <m:den>
+              <m:r>
+                <w:rPr>
+                  <w:rFonts w:ascii="Cambria Math" w:hAnsi="Cambria Math"/>
+                </w:rPr>
+                <m:t>4</m:t>
+              </m:r>
+            </m:den>
+          </m:f>
+        </m:oMath>
+      </m:oMathPara>
+    </w:p>
+    <w:p/>
+    <w:p>
+      <m:oMathPara>
+        <m:oMathParaPr>
+          <m:jc m:val="left"/>
+        </m:oMathParaPr>
+        <m:oMath>
+          <m:f>
+            <m:fPr>
+              <m:ctrlPr>
+                <w:rPr>
+                  <w:rFonts w:ascii="Cambria Math" w:hAnsi="Cambria Math"/>
+                  <w:i/>
+                </w:rPr>
+              </m:ctrlPr>
+            </m:fPr>
+            <m:num>
+              <m:r>
+                <w:rPr>
+                  <w:rFonts w:ascii="Cambria Math" w:hAnsi="Cambria Math"/>
+                </w:rPr>
+                <m:t>1</m:t>
+              </m:r>
+            </m:num>
+            <m:den>
+              <m:r>
+                <w:rPr>
+                  <w:rFonts w:ascii="Cambria Math" w:hAnsi="Cambria Math"/>
+                </w:rPr>
+                <m:t>6</m:t>
+              </m:r>
+            </m:den>
+          </m:f>
+          <m:r>
+            <w:rPr>
+              <w:rFonts w:ascii="Cambria Math" w:hAnsi="Cambria Math"/>
+            </w:rPr>
+            <m:t>≤X</m:t>
+          </m:r>
+          <m:d>
+            <m:dPr>
+              <m:ctrlPr>
+                <w:rPr>
+                  <w:rFonts w:ascii="Cambria Math" w:hAnsi="Cambria Math"/>
+                  <w:i/>
+                </w:rPr>
+              </m:ctrlPr>
+            </m:dPr>
+            <m:e>
+              <m:r>
+                <w:rPr>
+                  <w:rFonts w:ascii="Cambria Math" w:hAnsi="Cambria Math"/>
+                </w:rPr>
+                <m:t>10</m:t>
+              </m:r>
+            </m:e>
+          </m:d>
+          <m:r>
+            <w:rPr>
+              <w:rFonts w:ascii="Cambria Math" w:hAnsi="Cambria Math"/>
+            </w:rPr>
+            <m:t xml:space="preserve">≤  </m:t>
+          </m:r>
+          <m:f>
+            <m:fPr>
+              <m:ctrlPr>
+                <w:rPr>
+                  <w:rFonts w:ascii="Cambria Math" w:hAnsi="Cambria Math"/>
+                  <w:i/>
+                </w:rPr>
+              </m:ctrlPr>
+            </m:fPr>
+            <m:num>
+              <m:r>
+                <w:rPr>
+                  <w:rFonts w:ascii="Cambria Math" w:hAnsi="Cambria Math"/>
+                </w:rPr>
+                <m:t>5</m:t>
+              </m:r>
+            </m:num>
+            <m:den>
+              <m:r>
+                <w:rPr>
+                  <w:rFonts w:ascii="Cambria Math" w:hAnsi="Cambria Math"/>
+                </w:rPr>
+                <m:t>24</m:t>
+              </m:r>
+            </m:den>
+          </m:f>
+        </m:oMath>
+      </m:oMathPara>
+    </w:p>
+    <w:p/>
+    <w:p/>
+    <w:p>
+      <w:r>
+        <w:t>(10 + 3 – 1) * D</w:t>
+      </w:r>
+      <w:r>
+        <w:rPr>
+          <w:vertAlign w:val="subscript"/>
+        </w:rPr>
+        <w:t>avg</w:t>
+      </w:r>
+      <w:r>
+        <w:t xml:space="preserve"> </w:t>
+      </w:r>
+      <m:oMath>
+        <m:r>
+          <w:rPr>
+            <w:rFonts w:ascii="Cambria Math" w:hAnsi="Cambria Math"/>
+          </w:rPr>
+          <m:t>≤R≤</m:t>
+        </m:r>
+      </m:oMath>
+      <w:r>
+        <w:t xml:space="preserve"> (</w:t>
+      </w:r>
+      <w:r>
+        <w:t>10</w:t>
+      </w:r>
+      <w:r>
+        <w:t xml:space="preserve"> + 3 – 1) * D</w:t>
+      </w:r>
+      <w:r>
+        <w:rPr>
+          <w:vertAlign w:val="subscript"/>
+        </w:rPr>
+        <w:t>max</w:t>
+      </w:r>
+    </w:p>
+    <w:p/>
+    <w:p>
+      <w:r>
+        <w:t xml:space="preserve">12 </w:t>
+      </w:r>
+      <w:r>
+        <w:t xml:space="preserve">* 4 </w:t>
+      </w:r>
+      <m:oMath>
+        <m:r>
+          <w:rPr>
+            <w:rFonts w:ascii="Cambria Math" w:hAnsi="Cambria Math"/>
+          </w:rPr>
+          <m:t>≤R≤</m:t>
+        </m:r>
+      </m:oMath>
+      <w:r>
+        <w:t xml:space="preserve"> </w:t>
+      </w:r>
+      <w:r>
+        <w:t xml:space="preserve">12 </w:t>
+      </w:r>
+      <w:r>
+        <w:t>* 5</w:t>
+      </w:r>
+    </w:p>
+    <w:p/>
+    <w:p>
+      <w:r>
+        <w:t>48</w:t>
+      </w:r>
+      <w:r>
+        <w:t xml:space="preserve"> </w:t>
+      </w:r>
+      <m:oMath>
+        <m:r>
+          <w:rPr>
+            <w:rFonts w:ascii="Cambria Math" w:hAnsi="Cambria Math"/>
+          </w:rPr>
+          <m:t>≤R≤</m:t>
+        </m:r>
+      </m:oMath>
+      <w:r>
+        <w:t xml:space="preserve"> </w:t>
+      </w:r>
+      <w:r>
+        <w:t>60</w:t>
+      </w:r>
+    </w:p>
+    <w:p/>
+    <w:p/>
+    <w:p>
+      <w:pPr>
+        <w:rPr>
+          <w:b/>
+          <w:u w:val="single"/>
+        </w:rPr>
+      </w:pPr>
+      <w:r>
+        <w:rPr>
+          <w:b/>
+          <w:u w:val="single"/>
+        </w:rPr>
+        <w:t>m = 20</w:t>
+      </w:r>
+    </w:p>
+    <w:p>
+      <w:pPr>
+        <w:rPr>
+          <w:u w:val="single"/>
+        </w:rPr>
+      </w:pPr>
+    </w:p>
+    <w:p>
+      <m:oMathPara>
+        <m:oMathParaPr>
+          <m:jc m:val="left"/>
+        </m:oMathParaPr>
+        <m:oMath>
+          <m:f>
+            <m:fPr>
+              <m:ctrlPr>
+                <w:rPr>
+                  <w:rFonts w:ascii="Cambria Math" w:hAnsi="Cambria Math"/>
+                  <w:i/>
+                </w:rPr>
+              </m:ctrlPr>
+            </m:fPr>
+            <m:num>
+              <m:r>
+                <w:rPr>
+                  <w:rFonts w:ascii="Cambria Math" w:hAnsi="Cambria Math"/>
+                </w:rPr>
+                <m:t>20</m:t>
+              </m:r>
+            </m:num>
+            <m:den>
+              <m:r>
+                <w:rPr>
+                  <w:rFonts w:ascii="Cambria Math" w:hAnsi="Cambria Math"/>
+                </w:rPr>
+                <m:t>20+3-1</m:t>
+              </m:r>
+            </m:den>
+          </m:f>
+          <m:r>
+            <w:rPr>
+              <w:rFonts w:ascii="Cambria Math" w:hAnsi="Cambria Math"/>
+            </w:rPr>
+            <m:t>*</m:t>
+          </m:r>
+          <m:f>
+            <m:fPr>
+              <m:ctrlPr>
+                <w:rPr>
+                  <w:rFonts w:ascii="Cambria Math" w:hAnsi="Cambria Math"/>
+                  <w:i/>
+                </w:rPr>
+              </m:ctrlPr>
+            </m:fPr>
+            <m:num>
+              <m:r>
+                <w:rPr>
+                  <w:rFonts w:ascii="Cambria Math" w:hAnsi="Cambria Math"/>
+                </w:rPr>
+                <m:t>1</m:t>
+              </m:r>
+            </m:num>
+            <m:den>
+              <m:r>
+                <w:rPr>
+                  <w:rFonts w:ascii="Cambria Math" w:hAnsi="Cambria Math"/>
+                </w:rPr>
+                <m:t>5</m:t>
+              </m:r>
+            </m:den>
+          </m:f>
+          <m:r>
+            <w:rPr>
+              <w:rFonts w:ascii="Cambria Math" w:hAnsi="Cambria Math"/>
+            </w:rPr>
+            <m:t>≤X</m:t>
+          </m:r>
+          <m:d>
+            <m:dPr>
+              <m:ctrlPr>
+                <w:rPr>
+                  <w:rFonts w:ascii="Cambria Math" w:hAnsi="Cambria Math"/>
+                  <w:i/>
+                </w:rPr>
+              </m:ctrlPr>
+            </m:dPr>
+            <m:e>
+              <m:r>
+                <w:rPr>
+                  <w:rFonts w:ascii="Cambria Math" w:hAnsi="Cambria Math"/>
+                </w:rPr>
+                <m:t>20</m:t>
+              </m:r>
+            </m:e>
+          </m:d>
+          <m:r>
+            <w:rPr>
+              <w:rFonts w:ascii="Cambria Math" w:hAnsi="Cambria Math"/>
+            </w:rPr>
+            <m:t xml:space="preserve">≤  </m:t>
+          </m:r>
+          <m:f>
+            <m:fPr>
+              <m:ctrlPr>
+                <w:rPr>
+                  <w:rFonts w:ascii="Cambria Math" w:hAnsi="Cambria Math"/>
+                  <w:i/>
+                </w:rPr>
+              </m:ctrlPr>
+            </m:fPr>
+            <m:num>
+              <m:r>
+                <w:rPr>
+                  <w:rFonts w:ascii="Cambria Math" w:hAnsi="Cambria Math"/>
+                </w:rPr>
+                <m:t>20</m:t>
+              </m:r>
+            </m:num>
+            <m:den>
+              <m:r>
+                <w:rPr>
+                  <w:rFonts w:ascii="Cambria Math" w:hAnsi="Cambria Math"/>
+                </w:rPr>
+                <m:t>20+3-1</m:t>
+              </m:r>
+            </m:den>
+          </m:f>
+          <m:r>
+            <w:rPr>
+              <w:rFonts w:ascii="Cambria Math" w:hAnsi="Cambria Math"/>
+            </w:rPr>
+            <m:t>*</m:t>
+          </m:r>
+          <m:f>
+            <m:fPr>
+              <m:ctrlPr>
+                <w:rPr>
+                  <w:rFonts w:ascii="Cambria Math" w:hAnsi="Cambria Math"/>
+                  <w:i/>
+                </w:rPr>
+              </m:ctrlPr>
+            </m:fPr>
+            <m:num>
+              <m:r>
+                <w:rPr>
+                  <w:rFonts w:ascii="Cambria Math" w:hAnsi="Cambria Math"/>
+                </w:rPr>
+                <m:t>1</m:t>
+              </m:r>
+            </m:num>
+            <m:den>
+              <m:r>
+                <w:rPr>
+                  <w:rFonts w:ascii="Cambria Math" w:hAnsi="Cambria Math"/>
+                </w:rPr>
+                <m:t>4</m:t>
+              </m:r>
+            </m:den>
+          </m:f>
+        </m:oMath>
+      </m:oMathPara>
+    </w:p>
+    <w:p/>
+    <w:p>
+      <m:oMathPara>
+        <m:oMathParaPr>
+          <m:jc m:val="left"/>
+        </m:oMathParaPr>
+        <m:oMath>
+          <m:f>
+            <m:fPr>
+              <m:ctrlPr>
+                <w:rPr>
+                  <w:rFonts w:ascii="Cambria Math" w:hAnsi="Cambria Math"/>
+                  <w:i/>
+                </w:rPr>
+              </m:ctrlPr>
+            </m:fPr>
+            <m:num>
+              <m:r>
+                <w:rPr>
+                  <w:rFonts w:ascii="Cambria Math" w:hAnsi="Cambria Math"/>
+                </w:rPr>
+                <m:t>10</m:t>
+              </m:r>
+            </m:num>
+            <m:den>
+              <m:r>
+                <w:rPr>
+                  <w:rFonts w:ascii="Cambria Math" w:hAnsi="Cambria Math"/>
+                </w:rPr>
+                <m:t>11</m:t>
+              </m:r>
+            </m:den>
+          </m:f>
+          <m:r>
+            <w:rPr>
+              <w:rFonts w:ascii="Cambria Math" w:hAnsi="Cambria Math"/>
+            </w:rPr>
+            <m:t>*</m:t>
+          </m:r>
+          <m:f>
+            <m:fPr>
+              <m:ctrlPr>
+                <w:rPr>
+                  <w:rFonts w:ascii="Cambria Math" w:hAnsi="Cambria Math"/>
+                  <w:i/>
+                </w:rPr>
+              </m:ctrlPr>
+            </m:fPr>
+            <m:num>
+              <m:r>
+                <w:rPr>
+                  <w:rFonts w:ascii="Cambria Math" w:hAnsi="Cambria Math"/>
+                </w:rPr>
+                <m:t>1</m:t>
+              </m:r>
+            </m:num>
+            <m:den>
+              <m:r>
+                <w:rPr>
+                  <w:rFonts w:ascii="Cambria Math" w:hAnsi="Cambria Math"/>
+                </w:rPr>
+                <m:t>5</m:t>
+              </m:r>
+            </m:den>
+          </m:f>
+          <m:r>
+            <w:rPr>
+              <w:rFonts w:ascii="Cambria Math" w:hAnsi="Cambria Math"/>
+            </w:rPr>
+            <m:t>≤X</m:t>
+          </m:r>
+          <m:d>
+            <m:dPr>
+              <m:ctrlPr>
+                <w:rPr>
+                  <w:rFonts w:ascii="Cambria Math" w:hAnsi="Cambria Math"/>
+                  <w:i/>
+                </w:rPr>
+              </m:ctrlPr>
+            </m:dPr>
+            <m:e>
+              <m:r>
+                <w:rPr>
+                  <w:rFonts w:ascii="Cambria Math" w:hAnsi="Cambria Math"/>
+                </w:rPr>
+                <m:t>20</m:t>
+              </m:r>
+            </m:e>
+          </m:d>
+          <m:r>
+            <w:rPr>
+              <w:rFonts w:ascii="Cambria Math" w:hAnsi="Cambria Math"/>
+            </w:rPr>
+            <m:t xml:space="preserve">≤  </m:t>
+          </m:r>
+          <m:f>
+            <m:fPr>
+              <m:ctrlPr>
+                <w:rPr>
+                  <w:rFonts w:ascii="Cambria Math" w:hAnsi="Cambria Math"/>
+                  <w:i/>
+                </w:rPr>
+              </m:ctrlPr>
+            </m:fPr>
+            <m:num>
+              <m:r>
+                <w:rPr>
+                  <w:rFonts w:ascii="Cambria Math" w:hAnsi="Cambria Math"/>
+                </w:rPr>
+                <m:t>10</m:t>
+              </m:r>
+            </m:num>
+            <m:den>
+              <m:r>
+                <w:rPr>
+                  <w:rFonts w:ascii="Cambria Math" w:hAnsi="Cambria Math"/>
+                </w:rPr>
+                <m:t>11</m:t>
+              </m:r>
+            </m:den>
+          </m:f>
+          <m:r>
+            <w:rPr>
+              <w:rFonts w:ascii="Cambria Math" w:hAnsi="Cambria Math"/>
+            </w:rPr>
+            <m:t>*</m:t>
+          </m:r>
+          <m:f>
+            <m:fPr>
+              <m:ctrlPr>
+                <w:rPr>
+                  <w:rFonts w:ascii="Cambria Math" w:hAnsi="Cambria Math"/>
+                  <w:i/>
+                </w:rPr>
+              </m:ctrlPr>
+            </m:fPr>
+            <m:num>
+              <m:r>
+                <w:rPr>
+                  <w:rFonts w:ascii="Cambria Math" w:hAnsi="Cambria Math"/>
+                </w:rPr>
+                <m:t>1</m:t>
+              </m:r>
+            </m:num>
+            <m:den>
+              <m:r>
+                <w:rPr>
+                  <w:rFonts w:ascii="Cambria Math" w:hAnsi="Cambria Math"/>
+                </w:rPr>
+                <m:t>4</m:t>
+              </m:r>
+            </m:den>
+          </m:f>
+        </m:oMath>
+      </m:oMathPara>
+    </w:p>
+    <w:p/>
+    <w:p>
+      <m:oMathPara>
+        <m:oMathParaPr>
+          <m:jc m:val="left"/>
+        </m:oMathParaPr>
+        <m:oMath>
+          <m:f>
+            <m:fPr>
+              <m:ctrlPr>
+                <w:rPr>
+                  <w:rFonts w:ascii="Cambria Math" w:hAnsi="Cambria Math"/>
+                  <w:i/>
+                </w:rPr>
+              </m:ctrlPr>
+            </m:fPr>
+            <m:num>
+              <m:r>
+                <w:rPr>
+                  <w:rFonts w:ascii="Cambria Math" w:hAnsi="Cambria Math"/>
+                </w:rPr>
+                <m:t>2</m:t>
+              </m:r>
+            </m:num>
+            <m:den>
+              <m:r>
+                <w:rPr>
+                  <w:rFonts w:ascii="Cambria Math" w:hAnsi="Cambria Math"/>
+                </w:rPr>
+                <m:t>11</m:t>
+              </m:r>
+            </m:den>
+          </m:f>
+          <m:r>
+            <w:rPr>
+              <w:rFonts w:ascii="Cambria Math" w:hAnsi="Cambria Math"/>
+            </w:rPr>
+            <m:t>≤X</m:t>
+          </m:r>
+          <m:d>
+            <m:dPr>
+              <m:ctrlPr>
+                <w:rPr>
+                  <w:rFonts w:ascii="Cambria Math" w:hAnsi="Cambria Math"/>
+                  <w:i/>
+                </w:rPr>
+              </m:ctrlPr>
+            </m:dPr>
+            <m:e>
+              <m:r>
+                <w:rPr>
+                  <w:rFonts w:ascii="Cambria Math" w:hAnsi="Cambria Math"/>
+                </w:rPr>
+                <m:t>20</m:t>
+              </m:r>
+            </m:e>
+          </m:d>
+          <m:r>
+            <w:rPr>
+              <w:rFonts w:ascii="Cambria Math" w:hAnsi="Cambria Math"/>
+            </w:rPr>
+            <m:t xml:space="preserve">≤  </m:t>
+          </m:r>
+          <m:f>
+            <m:fPr>
+              <m:ctrlPr>
+                <w:rPr>
+                  <w:rFonts w:ascii="Cambria Math" w:hAnsi="Cambria Math"/>
+                  <w:i/>
+                </w:rPr>
+              </m:ctrlPr>
+            </m:fPr>
+            <m:num>
+              <m:r>
+                <w:rPr>
+                  <w:rFonts w:ascii="Cambria Math" w:hAnsi="Cambria Math"/>
+                </w:rPr>
+                <m:t>5</m:t>
+              </m:r>
+            </m:num>
+            <m:den>
+              <m:r>
+                <w:rPr>
+                  <w:rFonts w:ascii="Cambria Math" w:hAnsi="Cambria Math"/>
+                </w:rPr>
+                <m:t>22</m:t>
+              </m:r>
+            </m:den>
+          </m:f>
+        </m:oMath>
+      </m:oMathPara>
+    </w:p>
+    <w:p/>
+    <w:p/>
+    <w:p>
+      <w:r>
+        <w:t>(20 + 3 – 1) * D</w:t>
+      </w:r>
+      <w:r>
+        <w:rPr>
+          <w:vertAlign w:val="subscript"/>
+        </w:rPr>
+        <w:t>avg</w:t>
+      </w:r>
+      <w:r>
+        <w:t xml:space="preserve"> </w:t>
+      </w:r>
+      <m:oMath>
+        <m:r>
+          <w:rPr>
+            <w:rFonts w:ascii="Cambria Math" w:hAnsi="Cambria Math"/>
+          </w:rPr>
+          <m:t>≤R≤</m:t>
+        </m:r>
+      </m:oMath>
+      <w:r>
+        <w:t xml:space="preserve"> (20 + 3 – 1) * D</w:t>
+      </w:r>
+      <w:r>
+        <w:rPr>
+          <w:vertAlign w:val="subscript"/>
+        </w:rPr>
+        <w:t>max</w:t>
+      </w:r>
+    </w:p>
+    <w:p/>
+    <w:p>
+      <w:r>
+        <w:t xml:space="preserve">22 * 4 </w:t>
+      </w:r>
+      <m:oMath>
+        <m:r>
+          <w:rPr>
+            <w:rFonts w:ascii="Cambria Math" w:hAnsi="Cambria Math"/>
+          </w:rPr>
+          <m:t>≤R≤</m:t>
+        </m:r>
+      </m:oMath>
+      <w:r>
+        <w:t xml:space="preserve"> 22 * 5</w:t>
+      </w:r>
+    </w:p>
+    <w:p/>
+    <w:p>
+      <w:r>
+        <w:t xml:space="preserve">88 </w:t>
+      </w:r>
+      <m:oMath>
+        <m:r>
+          <w:rPr>
+            <w:rFonts w:ascii="Cambria Math" w:hAnsi="Cambria Math"/>
+          </w:rPr>
+          <m:t>≤R≤</m:t>
+        </m:r>
+      </m:oMath>
+      <w:r>
+        <w:t xml:space="preserve"> 110</w:t>
+      </w:r>
+    </w:p>
+    <w:p/>
+    <w:p>
+      <w:pPr>
+        <w:rPr>
+          <w:b/>
+          <w:u w:val="single"/>
+        </w:rPr>
+      </w:pPr>
+      <w:r>
+        <w:rPr>
+          <w:b/>
+          <w:u w:val="single"/>
+        </w:rPr>
+        <w:t>m = 40</w:t>
+      </w:r>
+    </w:p>
+    <w:p>
+      <w:pPr>
+        <w:rPr>
+          <w:u w:val="single"/>
+        </w:rPr>
+      </w:pPr>
+    </w:p>
+    <w:p>
+      <m:oMathPara>
+        <m:oMathParaPr>
+          <m:jc m:val="left"/>
+        </m:oMathParaPr>
+        <m:oMath>
+          <m:f>
+            <m:fPr>
+              <m:ctrlPr>
+                <w:rPr>
+                  <w:rFonts w:ascii="Cambria Math" w:hAnsi="Cambria Math"/>
+                  <w:i/>
+                </w:rPr>
+              </m:ctrlPr>
+            </m:fPr>
+            <m:num>
+              <m:r>
+                <w:rPr>
+                  <w:rFonts w:ascii="Cambria Math" w:hAnsi="Cambria Math"/>
+                </w:rPr>
+                <m:t>40</m:t>
+              </m:r>
+            </m:num>
+            <m:den>
+              <m:r>
+                <w:rPr>
+                  <w:rFonts w:ascii="Cambria Math" w:hAnsi="Cambria Math"/>
+                </w:rPr>
+                <m:t>40+3-1</m:t>
+              </m:r>
+            </m:den>
+          </m:f>
+          <m:r>
+            <w:rPr>
+              <w:rFonts w:ascii="Cambria Math" w:hAnsi="Cambria Math"/>
+            </w:rPr>
+            <m:t>*</m:t>
+          </m:r>
+          <m:f>
+            <m:fPr>
+              <m:ctrlPr>
+                <w:rPr>
+                  <w:rFonts w:ascii="Cambria Math" w:hAnsi="Cambria Math"/>
+                  <w:i/>
+                </w:rPr>
+              </m:ctrlPr>
+            </m:fPr>
+            <m:num>
+              <m:r>
+                <w:rPr>
+                  <w:rFonts w:ascii="Cambria Math" w:hAnsi="Cambria Math"/>
+                </w:rPr>
+                <m:t>1</m:t>
+              </m:r>
+            </m:num>
+            <m:den>
+              <m:r>
+                <w:rPr>
+                  <w:rFonts w:ascii="Cambria Math" w:hAnsi="Cambria Math"/>
+                </w:rPr>
+                <m:t>5</m:t>
+              </m:r>
+            </m:den>
+          </m:f>
+          <m:r>
+            <w:rPr>
+              <w:rFonts w:ascii="Cambria Math" w:hAnsi="Cambria Math"/>
+            </w:rPr>
+            <m:t>≤X</m:t>
+          </m:r>
+          <m:d>
+            <m:dPr>
+              <m:ctrlPr>
+                <w:rPr>
+                  <w:rFonts w:ascii="Cambria Math" w:hAnsi="Cambria Math"/>
+                  <w:i/>
+                </w:rPr>
+              </m:ctrlPr>
+            </m:dPr>
+            <m:e>
+              <m:r>
+                <w:rPr>
+                  <w:rFonts w:ascii="Cambria Math" w:hAnsi="Cambria Math"/>
+                </w:rPr>
+                <m:t>40</m:t>
+              </m:r>
+            </m:e>
+          </m:d>
+          <m:r>
+            <w:rPr>
+              <w:rFonts w:ascii="Cambria Math" w:hAnsi="Cambria Math"/>
+            </w:rPr>
+            <m:t xml:space="preserve">≤  </m:t>
+          </m:r>
+          <m:f>
+            <m:fPr>
+              <m:ctrlPr>
+                <w:rPr>
+                  <w:rFonts w:ascii="Cambria Math" w:hAnsi="Cambria Math"/>
+                  <w:i/>
+                </w:rPr>
+              </m:ctrlPr>
+            </m:fPr>
+            <m:num>
+              <m:r>
+                <w:rPr>
+                  <w:rFonts w:ascii="Cambria Math" w:hAnsi="Cambria Math"/>
+                </w:rPr>
+                <m:t>40</m:t>
+              </m:r>
+            </m:num>
+            <m:den>
+              <m:r>
+                <w:rPr>
+                  <w:rFonts w:ascii="Cambria Math" w:hAnsi="Cambria Math"/>
+                </w:rPr>
+                <m:t>40+3-1</m:t>
+              </m:r>
+            </m:den>
+          </m:f>
+          <m:r>
+            <w:rPr>
+              <w:rFonts w:ascii="Cambria Math" w:hAnsi="Cambria Math"/>
+            </w:rPr>
+            <m:t>*</m:t>
+          </m:r>
+          <m:f>
+            <m:fPr>
+              <m:ctrlPr>
+                <w:rPr>
+                  <w:rFonts w:ascii="Cambria Math" w:hAnsi="Cambria Math"/>
+                  <w:i/>
+                </w:rPr>
+              </m:ctrlPr>
+            </m:fPr>
+            <m:num>
+              <m:r>
+                <w:rPr>
+                  <w:rFonts w:ascii="Cambria Math" w:hAnsi="Cambria Math"/>
+                </w:rPr>
+                <m:t>1</m:t>
+              </m:r>
+            </m:num>
+            <m:den>
+              <m:r>
+                <w:rPr>
+                  <w:rFonts w:ascii="Cambria Math" w:hAnsi="Cambria Math"/>
+                </w:rPr>
+                <m:t>4</m:t>
+              </m:r>
+            </m:den>
+          </m:f>
+        </m:oMath>
+      </m:oMathPara>
+    </w:p>
+    <w:p/>
+    <w:p>
+      <m:oMathPara>
+        <m:oMathParaPr>
+          <m:jc m:val="left"/>
+        </m:oMathParaPr>
+        <m:oMath>
+          <m:f>
+            <m:fPr>
+              <m:ctrlPr>
+                <w:rPr>
+                  <w:rFonts w:ascii="Cambria Math" w:hAnsi="Cambria Math"/>
+                  <w:i/>
+                </w:rPr>
+              </m:ctrlPr>
+            </m:fPr>
+            <m:num>
+              <m:r>
+                <w:rPr>
+                  <w:rFonts w:ascii="Cambria Math" w:hAnsi="Cambria Math"/>
+                </w:rPr>
+                <m:t>20</m:t>
+              </m:r>
+            </m:num>
+            <m:den>
+              <m:r>
+                <w:rPr>
+                  <w:rFonts w:ascii="Cambria Math" w:hAnsi="Cambria Math"/>
+                </w:rPr>
+                <m:t>21</m:t>
+              </m:r>
+            </m:den>
+          </m:f>
+          <m:r>
+            <w:rPr>
+              <w:rFonts w:ascii="Cambria Math" w:hAnsi="Cambria Math"/>
+            </w:rPr>
+            <m:t>*</m:t>
+          </m:r>
+          <m:f>
+            <m:fPr>
+              <m:ctrlPr>
+                <w:rPr>
+                  <w:rFonts w:ascii="Cambria Math" w:hAnsi="Cambria Math"/>
+                  <w:i/>
+                </w:rPr>
+              </m:ctrlPr>
+            </m:fPr>
+            <m:num>
+              <m:r>
+                <w:rPr>
+                  <w:rFonts w:ascii="Cambria Math" w:hAnsi="Cambria Math"/>
+                </w:rPr>
+                <m:t>1</m:t>
+              </m:r>
+            </m:num>
+            <m:den>
+              <m:r>
+                <w:rPr>
+                  <w:rFonts w:ascii="Cambria Math" w:hAnsi="Cambria Math"/>
+                </w:rPr>
+                <m:t>5</m:t>
+              </m:r>
+            </m:den>
+          </m:f>
+          <m:r>
+            <w:rPr>
+              <w:rFonts w:ascii="Cambria Math" w:hAnsi="Cambria Math"/>
+            </w:rPr>
+            <m:t>≤X</m:t>
+          </m:r>
+          <m:d>
+            <m:dPr>
+              <m:ctrlPr>
+                <w:rPr>
+                  <w:rFonts w:ascii="Cambria Math" w:hAnsi="Cambria Math"/>
+                  <w:i/>
+                </w:rPr>
+              </m:ctrlPr>
+            </m:dPr>
+            <m:e>
+              <m:r>
+                <w:rPr>
+                  <w:rFonts w:ascii="Cambria Math" w:hAnsi="Cambria Math"/>
+                </w:rPr>
+                <m:t>40</m:t>
+              </m:r>
+            </m:e>
+          </m:d>
+          <m:r>
+            <w:rPr>
+              <w:rFonts w:ascii="Cambria Math" w:hAnsi="Cambria Math"/>
+            </w:rPr>
+            <m:t xml:space="preserve">≤  </m:t>
+          </m:r>
+          <m:f>
+            <m:fPr>
+              <m:ctrlPr>
+                <w:rPr>
+                  <w:rFonts w:ascii="Cambria Math" w:hAnsi="Cambria Math"/>
+                  <w:i/>
+                </w:rPr>
+              </m:ctrlPr>
+            </m:fPr>
+            <m:num>
+              <m:r>
+                <w:rPr>
+                  <w:rFonts w:ascii="Cambria Math" w:hAnsi="Cambria Math"/>
+                </w:rPr>
+                <m:t>20</m:t>
+              </m:r>
+            </m:num>
+            <m:den>
+              <m:r>
+                <w:rPr>
+                  <w:rFonts w:ascii="Cambria Math" w:hAnsi="Cambria Math"/>
+                </w:rPr>
+                <m:t>21</m:t>
+              </m:r>
+            </m:den>
+          </m:f>
+          <m:r>
+            <w:rPr>
+              <w:rFonts w:ascii="Cambria Math" w:hAnsi="Cambria Math"/>
+            </w:rPr>
+            <m:t>*</m:t>
+          </m:r>
+          <m:f>
+            <m:fPr>
+              <m:ctrlPr>
+                <w:rPr>
+                  <w:rFonts w:ascii="Cambria Math" w:hAnsi="Cambria Math"/>
+                  <w:i/>
+                </w:rPr>
+              </m:ctrlPr>
+            </m:fPr>
+            <m:num>
+              <m:r>
+                <w:rPr>
+                  <w:rFonts w:ascii="Cambria Math" w:hAnsi="Cambria Math"/>
+                </w:rPr>
+                <m:t>1</m:t>
+              </m:r>
+            </m:num>
+            <m:den>
+              <m:r>
+                <w:rPr>
+                  <w:rFonts w:ascii="Cambria Math" w:hAnsi="Cambria Math"/>
+                </w:rPr>
+                <m:t>4</m:t>
+              </m:r>
+            </m:den>
+          </m:f>
+        </m:oMath>
+      </m:oMathPara>
+    </w:p>
+    <w:p/>
+    <w:p>
+      <m:oMathPara>
+        <m:oMathParaPr>
+          <m:jc m:val="left"/>
+        </m:oMathParaPr>
+        <m:oMath>
+          <m:f>
+            <m:fPr>
+              <m:ctrlPr>
+                <w:rPr>
+                  <w:rFonts w:ascii="Cambria Math" w:hAnsi="Cambria Math"/>
+                  <w:i/>
+                </w:rPr>
+              </m:ctrlPr>
+            </m:fPr>
+            <m:num>
+              <m:r>
+                <w:rPr>
+                  <w:rFonts w:ascii="Cambria Math" w:hAnsi="Cambria Math"/>
+                </w:rPr>
+                <m:t>4</m:t>
+              </m:r>
+            </m:num>
+            <m:den>
+              <m:r>
+                <w:rPr>
+                  <w:rFonts w:ascii="Cambria Math" w:hAnsi="Cambria Math"/>
+                </w:rPr>
+                <m:t>21</m:t>
+              </m:r>
+            </m:den>
+          </m:f>
+          <m:r>
+            <w:rPr>
+              <w:rFonts w:ascii="Cambria Math" w:hAnsi="Cambria Math"/>
+            </w:rPr>
+            <m:t>≤X</m:t>
+          </m:r>
+          <m:d>
+            <m:dPr>
+              <m:ctrlPr>
+                <w:rPr>
+                  <w:rFonts w:ascii="Cambria Math" w:hAnsi="Cambria Math"/>
+                  <w:i/>
+                </w:rPr>
+              </m:ctrlPr>
+            </m:dPr>
+            <m:e>
+              <m:r>
+                <w:rPr>
+                  <w:rFonts w:ascii="Cambria Math" w:hAnsi="Cambria Math"/>
+                </w:rPr>
+                <m:t>40</m:t>
+              </m:r>
+            </m:e>
+          </m:d>
+          <m:r>
+            <w:rPr>
+              <w:rFonts w:ascii="Cambria Math" w:hAnsi="Cambria Math"/>
+            </w:rPr>
+            <m:t xml:space="preserve">≤  </m:t>
+          </m:r>
+          <m:f>
+            <m:fPr>
+              <m:ctrlPr>
+                <w:rPr>
+                  <w:rFonts w:ascii="Cambria Math" w:hAnsi="Cambria Math"/>
+                  <w:i/>
+                </w:rPr>
+              </m:ctrlPr>
+            </m:fPr>
+            <m:num>
+              <m:r>
+                <w:rPr>
+                  <w:rFonts w:ascii="Cambria Math" w:hAnsi="Cambria Math"/>
+                </w:rPr>
+                <m:t>5</m:t>
+              </m:r>
+            </m:num>
+            <m:den>
+              <m:r>
+                <w:rPr>
+                  <w:rFonts w:ascii="Cambria Math" w:hAnsi="Cambria Math"/>
+                </w:rPr>
+                <m:t>21</m:t>
+              </m:r>
+            </m:den>
+          </m:f>
+        </m:oMath>
+      </m:oMathPara>
+    </w:p>
+    <w:p/>
+    <w:p/>
+    <w:p>
+      <w:r>
+        <w:t>(40 + 3 – 1) * D</w:t>
+      </w:r>
+      <w:r>
+        <w:rPr>
+          <w:vertAlign w:val="subscript"/>
+        </w:rPr>
+        <w:t>avg</w:t>
+      </w:r>
+      <w:r>
+        <w:t xml:space="preserve"> </w:t>
+      </w:r>
+      <m:oMath>
+        <m:r>
+          <w:rPr>
+            <w:rFonts w:ascii="Cambria Math" w:hAnsi="Cambria Math"/>
+          </w:rPr>
+          <m:t>≤R≤</m:t>
+        </m:r>
+      </m:oMath>
+      <w:r>
+        <w:t xml:space="preserve"> (40 + 3 – 1) * D</w:t>
+      </w:r>
+      <w:r>
+        <w:rPr>
+          <w:vertAlign w:val="subscript"/>
+        </w:rPr>
+        <w:t>max</w:t>
+      </w:r>
+    </w:p>
+    <w:p/>
+    <w:p>
+      <w:r>
+        <w:t xml:space="preserve">42 * 4 </w:t>
+      </w:r>
+      <m:oMath>
+        <m:r>
+          <w:rPr>
+            <w:rFonts w:ascii="Cambria Math" w:hAnsi="Cambria Math"/>
+          </w:rPr>
+          <m:t>≤R≤</m:t>
+        </m:r>
+      </m:oMath>
+      <w:r>
+        <w:t xml:space="preserve"> 42 * 5</w:t>
+      </w:r>
+    </w:p>
+    <w:p/>
+    <w:p>
+      <w:r>
+        <w:t xml:space="preserve">168 </w:t>
+      </w:r>
+      <m:oMath>
+        <m:r>
+          <w:rPr>
+            <w:rFonts w:ascii="Cambria Math" w:hAnsi="Cambria Math"/>
+          </w:rPr>
+          <m:t>≤R≤</m:t>
+        </m:r>
+      </m:oMath>
+      <w:r>
+        <w:t xml:space="preserve"> 210</w:t>
+      </w:r>
+    </w:p>
     <w:p/>
     <w:p/>
     <w:p/>
@@ -10152,7 +12444,7 @@
 </file>
 
 <file path=customXml/itemProps1.xml><?xml version="1.0" encoding="utf-8"?>
-<ds:datastoreItem xmlns:ds="http://schemas.openxmlformats.org/officeDocument/2006/customXml" ds:itemID="{164413D8-1122-5A46-A2B7-6BACC6F1D947}">
+<ds:datastoreItem xmlns:ds="http://schemas.openxmlformats.org/officeDocument/2006/customXml" ds:itemID="{16508137-0035-2345-8FE7-7DA2F3566BE3}">
   <ds:schemaRefs>
     <ds:schemaRef ds:uri="http://schemas.openxmlformats.org/officeDocument/2006/bibliography"/>
   </ds:schemaRefs>

</xml_diff>